<commit_message>
after data bace problem
</commit_message>
<xml_diff>
--- a/animation/Doc1.docx
+++ b/animation/Doc1.docx
@@ -634,6 +634,13 @@
           </mc:Fallback>
         </mc:AlternateContent>
       </w:r>
+    </w:p>
+    <w:p/>
+    <w:p/>
+    <w:p/>
+    <w:p/>
+    <w:p/>
+    <w:p>
       <w:r>
         <w:rPr>
           <w:noProof/>
@@ -641,16 +648,506 @@
         <mc:AlternateContent>
           <mc:Choice Requires="wps">
             <w:drawing>
-              <wp:anchor distT="0" distB="0" distL="114300" distR="114300" simplePos="0" relativeHeight="251664384" behindDoc="0" locked="0" layoutInCell="1" allowOverlap="1" wp14:anchorId="38102A18" wp14:editId="5F2BB2FC">
+              <wp:anchor distT="0" distB="0" distL="114300" distR="114300" simplePos="0" relativeHeight="251660288" behindDoc="0" locked="0" layoutInCell="1" allowOverlap="1" wp14:anchorId="0B9FB80C" wp14:editId="09646939">
                 <wp:simplePos x="0" y="0"/>
                 <wp:positionH relativeFrom="column">
-                  <wp:posOffset>-554124</wp:posOffset>
+                  <wp:posOffset>-553085</wp:posOffset>
                 </wp:positionH>
                 <wp:positionV relativeFrom="paragraph">
-                  <wp:posOffset>3345180</wp:posOffset>
+                  <wp:posOffset>114300</wp:posOffset>
                 </wp:positionV>
-                <wp:extent cx="7239000" cy="720321"/>
-                <wp:effectExtent l="0" t="0" r="19050" b="22860"/>
+                <wp:extent cx="7119620" cy="720090"/>
+                <wp:effectExtent l="0" t="0" r="24130" b="22860"/>
+                <wp:wrapNone/>
+                <wp:docPr id="1" name="Text Box 1"/>
+                <wp:cNvGraphicFramePr/>
+                <a:graphic xmlns:a="http://schemas.openxmlformats.org/drawingml/2006/main">
+                  <a:graphicData uri="http://schemas.microsoft.com/office/word/2010/wordprocessingShape">
+                    <wps:wsp>
+                      <wps:cNvSpPr txBox="1"/>
+                      <wps:spPr>
+                        <a:xfrm>
+                          <a:off x="0" y="0"/>
+                          <a:ext cx="7119620" cy="720090"/>
+                        </a:xfrm>
+                        <a:prstGeom prst="rect">
+                          <a:avLst/>
+                        </a:prstGeom>
+                        <a:solidFill>
+                          <a:schemeClr val="bg2"/>
+                        </a:solidFill>
+                        <a:ln w="6350">
+                          <a:solidFill>
+                            <a:prstClr val="black"/>
+                          </a:solidFill>
+                        </a:ln>
+                        <a:effectLst/>
+                      </wps:spPr>
+                      <wps:style>
+                        <a:lnRef idx="0">
+                          <a:schemeClr val="accent1"/>
+                        </a:lnRef>
+                        <a:fillRef idx="0">
+                          <a:schemeClr val="accent1"/>
+                        </a:fillRef>
+                        <a:effectRef idx="0">
+                          <a:schemeClr val="accent1"/>
+                        </a:effectRef>
+                        <a:fontRef idx="minor">
+                          <a:schemeClr val="dk1"/>
+                        </a:fontRef>
+                      </wps:style>
+                      <wps:txbx>
+                        <w:txbxContent>
+                          <w:p>
+                            <w:pPr>
+                              <w:rPr>
+                                <w:sz w:val="72"/>
+                                <w:szCs w:val="72"/>
+                              </w:rPr>
+                            </w:pPr>
+                            <w:r>
+                              <w:rPr>
+                                <w:b/>
+                                <w:caps/>
+                                <w:color w:val="404040" w:themeColor="text1" w:themeTint="BF"/>
+                                <w:sz w:val="56"/>
+                                <w:szCs w:val="56"/>
+                                <w14:reflection w14:blurRad="12700" w14:stA="50000" w14:stPos="0" w14:endA="0" w14:endPos="50000" w14:dist="5003" w14:dir="5400000" w14:fadeDir="5400000" w14:sx="100000" w14:sy="-100000" w14:kx="0" w14:ky="0" w14:algn="b"/>
+                                <w14:textOutline w14:w="0" w14:cap="flat" w14:cmpd="sng" w14:algn="ctr">
+                                  <w14:noFill/>
+                                  <w14:prstDash w14:val="solid"/>
+                                  <w14:round/>
+                                </w14:textOutline>
+                                <w14:props3d w14:extrusionH="0" w14:contourW="6350" w14:prstMaterial="metal">
+                                  <w14:bevelT w14:w="127000" w14:h="31750" w14:prst="relaxedInset"/>
+                                  <w14:contourClr>
+                                    <w14:schemeClr w14:val="accent1">
+                                      <w14:shade w14:val="75000"/>
+                                    </w14:schemeClr>
+                                  </w14:contourClr>
+                                </w14:props3d>
+                              </w:rPr>
+                              <w:t xml:space="preserve">  </w:t>
+                            </w:r>
+                            <w:r>
+                              <w:rPr>
+                                <w:b/>
+                                <w:caps/>
+                                <w:color w:val="404040" w:themeColor="text1" w:themeTint="BF"/>
+                                <w:sz w:val="56"/>
+                                <w:szCs w:val="56"/>
+                                <w14:reflection w14:blurRad="12700" w14:stA="50000" w14:stPos="0" w14:endA="0" w14:endPos="50000" w14:dist="5003" w14:dir="5400000" w14:fadeDir="5400000" w14:sx="100000" w14:sy="-100000" w14:kx="0" w14:ky="0" w14:algn="b"/>
+                                <w14:textOutline w14:w="0" w14:cap="flat" w14:cmpd="sng" w14:algn="ctr">
+                                  <w14:noFill/>
+                                  <w14:prstDash w14:val="solid"/>
+                                  <w14:round/>
+                                </w14:textOutline>
+                                <w14:props3d w14:extrusionH="0" w14:contourW="6350" w14:prstMaterial="metal">
+                                  <w14:bevelT w14:w="127000" w14:h="31750" w14:prst="relaxedInset"/>
+                                  <w14:contourClr>
+                                    <w14:schemeClr w14:val="accent1">
+                                      <w14:shade w14:val="75000"/>
+                                    </w14:schemeClr>
+                                  </w14:contourClr>
+                                </w14:props3d>
+                              </w:rPr>
+                              <w:t xml:space="preserve">_____________  </w:t>
+                            </w:r>
+                            <w:r>
+                              <w:rPr>
+                                <w:b/>
+                                <w:caps/>
+                                <w:color w:val="7F7F7F" w:themeColor="text1" w:themeTint="80"/>
+                                <w:sz w:val="72"/>
+                                <w:szCs w:val="72"/>
+                                <w14:reflection w14:blurRad="12700" w14:stA="50000" w14:stPos="0" w14:endA="0" w14:endPos="50000" w14:dist="5003" w14:dir="5400000" w14:fadeDir="5400000" w14:sx="100000" w14:sy="-100000" w14:kx="0" w14:ky="0" w14:algn="b"/>
+                                <w14:textOutline w14:w="0" w14:cap="flat" w14:cmpd="sng" w14:algn="ctr">
+                                  <w14:noFill/>
+                                  <w14:prstDash w14:val="solid"/>
+                                  <w14:round/>
+                                </w14:textOutline>
+                                <w14:props3d w14:extrusionH="0" w14:contourW="6350" w14:prstMaterial="metal">
+                                  <w14:bevelT w14:w="127000" w14:h="31750" w14:prst="relaxedInset"/>
+                                  <w14:contourClr>
+                                    <w14:schemeClr w14:val="accent1">
+                                      <w14:shade w14:val="75000"/>
+                                    </w14:schemeClr>
+                                  </w14:contourClr>
+                                </w14:props3d>
+                              </w:rPr>
+                              <w:t xml:space="preserve">Task                                </w:t>
+                            </w:r>
+                          </w:p>
+                        </w:txbxContent>
+                      </wps:txbx>
+                      <wps:bodyPr rot="0" spcFirstLastPara="0" vertOverflow="overflow" horzOverflow="overflow" vert="horz" wrap="square" lIns="91440" tIns="45720" rIns="91440" bIns="45720" numCol="1" spcCol="0" rtlCol="0" fromWordArt="0" anchor="t" anchorCtr="0" forceAA="0" compatLnSpc="1">
+                        <a:prstTxWarp prst="textNoShape">
+                          <a:avLst/>
+                        </a:prstTxWarp>
+                        <a:noAutofit/>
+                      </wps:bodyPr>
+                    </wps:wsp>
+                  </a:graphicData>
+                </a:graphic>
+                <wp14:sizeRelH relativeFrom="margin">
+                  <wp14:pctWidth>0</wp14:pctWidth>
+                </wp14:sizeRelH>
+                <wp14:sizeRelV relativeFrom="margin">
+                  <wp14:pctHeight>0</wp14:pctHeight>
+                </wp14:sizeRelV>
+              </wp:anchor>
+            </w:drawing>
+          </mc:Choice>
+          <mc:Fallback>
+            <w:pict>
+              <v:shapetype id="_x0000_t202" coordsize="21600,21600" o:spt="202" path="m,l,21600r21600,l21600,xe">
+                <v:stroke joinstyle="miter"/>
+                <v:path gradientshapeok="t" o:connecttype="rect"/>
+              </v:shapetype>
+              <v:shape id="Text Box 1" o:spid="_x0000_s1027" type="#_x0000_t202" style="position:absolute;margin-left:-43.55pt;margin-top:9pt;width:560.6pt;height:56.7pt;z-index:251660288;visibility:visible;mso-wrap-style:square;mso-width-percent:0;mso-height-percent:0;mso-wrap-distance-left:9pt;mso-wrap-distance-top:0;mso-wrap-distance-right:9pt;mso-wrap-distance-bottom:0;mso-position-horizontal:absolute;mso-position-horizontal-relative:text;mso-position-vertical:absolute;mso-position-vertical-relative:text;mso-width-percent:0;mso-height-percent:0;mso-width-relative:margin;mso-height-relative:margin;v-text-anchor:top" o:gfxdata="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" fillcolor="#eeece1 [3214]" strokeweight=".5pt">
+                <v:textbox>
+                  <w:txbxContent>
+                    <w:p>
+                      <w:pPr>
+                        <w:rPr>
+                          <w:sz w:val="72"/>
+                          <w:szCs w:val="72"/>
+                        </w:rPr>
+                      </w:pPr>
+                      <w:r>
+                        <w:rPr>
+                          <w:b/>
+                          <w:caps/>
+                          <w:color w:val="404040" w:themeColor="text1" w:themeTint="BF"/>
+                          <w:sz w:val="56"/>
+                          <w:szCs w:val="56"/>
+                          <w14:reflection w14:blurRad="12700" w14:stA="50000" w14:stPos="0" w14:endA="0" w14:endPos="50000" w14:dist="5003" w14:dir="5400000" w14:fadeDir="5400000" w14:sx="100000" w14:sy="-100000" w14:kx="0" w14:ky="0" w14:algn="b"/>
+                          <w14:textOutline w14:w="0" w14:cap="flat" w14:cmpd="sng" w14:algn="ctr">
+                            <w14:noFill/>
+                            <w14:prstDash w14:val="solid"/>
+                            <w14:round/>
+                          </w14:textOutline>
+                          <w14:props3d w14:extrusionH="0" w14:contourW="6350" w14:prstMaterial="metal">
+                            <w14:bevelT w14:w="127000" w14:h="31750" w14:prst="relaxedInset"/>
+                            <w14:contourClr>
+                              <w14:schemeClr w14:val="accent1">
+                                <w14:shade w14:val="75000"/>
+                              </w14:schemeClr>
+                            </w14:contourClr>
+                          </w14:props3d>
+                        </w:rPr>
+                        <w:t xml:space="preserve">  </w:t>
+                      </w:r>
+                      <w:r>
+                        <w:rPr>
+                          <w:b/>
+                          <w:caps/>
+                          <w:color w:val="404040" w:themeColor="text1" w:themeTint="BF"/>
+                          <w:sz w:val="56"/>
+                          <w:szCs w:val="56"/>
+                          <w14:reflection w14:blurRad="12700" w14:stA="50000" w14:stPos="0" w14:endA="0" w14:endPos="50000" w14:dist="5003" w14:dir="5400000" w14:fadeDir="5400000" w14:sx="100000" w14:sy="-100000" w14:kx="0" w14:ky="0" w14:algn="b"/>
+                          <w14:textOutline w14:w="0" w14:cap="flat" w14:cmpd="sng" w14:algn="ctr">
+                            <w14:noFill/>
+                            <w14:prstDash w14:val="solid"/>
+                            <w14:round/>
+                          </w14:textOutline>
+                          <w14:props3d w14:extrusionH="0" w14:contourW="6350" w14:prstMaterial="metal">
+                            <w14:bevelT w14:w="127000" w14:h="31750" w14:prst="relaxedInset"/>
+                            <w14:contourClr>
+                              <w14:schemeClr w14:val="accent1">
+                                <w14:shade w14:val="75000"/>
+                              </w14:schemeClr>
+                            </w14:contourClr>
+                          </w14:props3d>
+                        </w:rPr>
+                        <w:t xml:space="preserve">_____________  </w:t>
+                      </w:r>
+                      <w:r>
+                        <w:rPr>
+                          <w:b/>
+                          <w:caps/>
+                          <w:color w:val="7F7F7F" w:themeColor="text1" w:themeTint="80"/>
+                          <w:sz w:val="72"/>
+                          <w:szCs w:val="72"/>
+                          <w14:reflection w14:blurRad="12700" w14:stA="50000" w14:stPos="0" w14:endA="0" w14:endPos="50000" w14:dist="5003" w14:dir="5400000" w14:fadeDir="5400000" w14:sx="100000" w14:sy="-100000" w14:kx="0" w14:ky="0" w14:algn="b"/>
+                          <w14:textOutline w14:w="0" w14:cap="flat" w14:cmpd="sng" w14:algn="ctr">
+                            <w14:noFill/>
+                            <w14:prstDash w14:val="solid"/>
+                            <w14:round/>
+                          </w14:textOutline>
+                          <w14:props3d w14:extrusionH="0" w14:contourW="6350" w14:prstMaterial="metal">
+                            <w14:bevelT w14:w="127000" w14:h="31750" w14:prst="relaxedInset"/>
+                            <w14:contourClr>
+                              <w14:schemeClr w14:val="accent1">
+                                <w14:shade w14:val="75000"/>
+                              </w14:schemeClr>
+                            </w14:contourClr>
+                          </w14:props3d>
+                        </w:rPr>
+                        <w:t xml:space="preserve">Task                                </w:t>
+                      </w:r>
+                    </w:p>
+                  </w:txbxContent>
+                </v:textbox>
+              </v:shape>
+            </w:pict>
+          </mc:Fallback>
+        </mc:AlternateContent>
+      </w:r>
+    </w:p>
+    <w:p/>
+    <w:p>
+      <w:r>
+        <w:rPr>
+          <w:noProof/>
+        </w:rPr>
+        <mc:AlternateContent>
+          <mc:Choice Requires="wps">
+            <w:drawing>
+              <wp:anchor distT="0" distB="0" distL="114300" distR="114300" simplePos="0" relativeHeight="251662336" behindDoc="0" locked="0" layoutInCell="1" allowOverlap="1" wp14:anchorId="1268A976" wp14:editId="5439D966">
+                <wp:simplePos x="0" y="0"/>
+                <wp:positionH relativeFrom="column">
+                  <wp:posOffset>-552092</wp:posOffset>
+                </wp:positionH>
+                <wp:positionV relativeFrom="paragraph">
+                  <wp:posOffset>253006</wp:posOffset>
+                </wp:positionV>
+                <wp:extent cx="7118231" cy="754380"/>
+                <wp:effectExtent l="0" t="0" r="26035" b="26670"/>
+                <wp:wrapNone/>
+                <wp:docPr id="3" name="Text Box 2"/>
+                <wp:cNvGraphicFramePr>
+                  <a:graphicFrameLocks xmlns:a="http://schemas.openxmlformats.org/drawingml/2006/main"/>
+                </wp:cNvGraphicFramePr>
+                <a:graphic xmlns:a="http://schemas.openxmlformats.org/drawingml/2006/main">
+                  <a:graphicData uri="http://schemas.microsoft.com/office/word/2010/wordprocessingShape">
+                    <wps:wsp>
+                      <wps:cNvSpPr txBox="1">
+                        <a:spLocks noChangeArrowheads="1"/>
+                      </wps:cNvSpPr>
+                      <wps:spPr bwMode="auto">
+                        <a:xfrm>
+                          <a:off x="0" y="0"/>
+                          <a:ext cx="7118231" cy="754380"/>
+                        </a:xfrm>
+                        <a:prstGeom prst="rect">
+                          <a:avLst/>
+                        </a:prstGeom>
+                        <a:solidFill>
+                          <a:schemeClr val="bg2"/>
+                        </a:solidFill>
+                        <a:ln w="9525">
+                          <a:solidFill>
+                            <a:srgbClr val="000000"/>
+                          </a:solidFill>
+                          <a:miter lim="800000"/>
+                          <a:headEnd/>
+                          <a:tailEnd/>
+                        </a:ln>
+                      </wps:spPr>
+                      <wps:txbx>
+                        <w:txbxContent>
+                          <w:p>
+                            <w:pPr>
+                              <w:rPr>
+                                <w:sz w:val="72"/>
+                                <w:szCs w:val="72"/>
+                              </w:rPr>
+                            </w:pPr>
+                            <w:r>
+                              <w:rPr>
+                                <w:i/>
+                                <w:iCs/>
+                                <w:color w:val="404040" w:themeColor="text1" w:themeTint="BF"/>
+                              </w:rPr>
+                              <w:t xml:space="preserve">    </w:t>
+                            </w:r>
+                            <w:r>
+                              <w:rPr>
+                                <w:i/>
+                                <w:iCs/>
+                                <w:color w:val="404040" w:themeColor="text1" w:themeTint="BF"/>
+                              </w:rPr>
+                              <w:t xml:space="preserve">   </w:t>
+                            </w:r>
+                            <w:r>
+                              <w:rPr>
+                                <w:b/>
+                                <w:i/>
+                                <w:iCs/>
+                                <w:caps/>
+                                <w:color w:val="404040" w:themeColor="text1" w:themeTint="BF"/>
+                                <w:sz w:val="56"/>
+                                <w:szCs w:val="56"/>
+                                <w14:reflection w14:blurRad="12700" w14:stA="50000" w14:stPos="0" w14:endA="0" w14:endPos="50000" w14:dist="5003" w14:dir="5400000" w14:fadeDir="5400000" w14:sx="100000" w14:sy="-100000" w14:kx="0" w14:ky="0" w14:algn="b"/>
+                                <w14:textOutline w14:w="0" w14:cap="flat" w14:cmpd="sng" w14:algn="ctr">
+                                  <w14:noFill/>
+                                  <w14:prstDash w14:val="solid"/>
+                                  <w14:round/>
+                                </w14:textOutline>
+                                <w14:props3d w14:extrusionH="0" w14:contourW="6350" w14:prstMaterial="metal">
+                                  <w14:bevelT w14:w="127000" w14:h="31750" w14:prst="relaxedInset"/>
+                                  <w14:contourClr>
+                                    <w14:schemeClr w14:val="accent1">
+                                      <w14:shade w14:val="75000"/>
+                                    </w14:schemeClr>
+                                  </w14:contourClr>
+                                </w14:props3d>
+                              </w:rPr>
+                              <w:t>_________________</w:t>
+                            </w:r>
+                            <w:r>
+                              <w:rPr>
+                                <w:b/>
+                                <w:caps/>
+                                <w:color w:val="7F7F7F" w:themeColor="text1" w:themeTint="80"/>
+                                <w:sz w:val="72"/>
+                                <w:szCs w:val="72"/>
+                                <w14:reflection w14:blurRad="12700" w14:stA="50000" w14:stPos="0" w14:endA="0" w14:endPos="50000" w14:dist="5003" w14:dir="5400000" w14:fadeDir="5400000" w14:sx="100000" w14:sy="-100000" w14:kx="0" w14:ky="0" w14:algn="b"/>
+                                <w14:textOutline w14:w="0" w14:cap="flat" w14:cmpd="sng" w14:algn="ctr">
+                                  <w14:noFill/>
+                                  <w14:prstDash w14:val="solid"/>
+                                  <w14:round/>
+                                </w14:textOutline>
+                                <w14:props3d w14:extrusionH="0" w14:contourW="6350" w14:prstMaterial="metal">
+                                  <w14:bevelT w14:w="127000" w14:h="31750" w14:prst="relaxedInset"/>
+                                  <w14:contourClr>
+                                    <w14:schemeClr w14:val="accent1">
+                                      <w14:shade w14:val="75000"/>
+                                    </w14:schemeClr>
+                                  </w14:contourClr>
+                                </w14:props3d>
+                              </w:rPr>
+                              <w:t>Tool</w:t>
+                            </w:r>
+                          </w:p>
+                          <w:p/>
+                        </w:txbxContent>
+                      </wps:txbx>
+                      <wps:bodyPr rot="0" vert="horz" wrap="square" lIns="91440" tIns="45720" rIns="91440" bIns="45720" anchor="t" anchorCtr="0">
+                        <a:noAutofit/>
+                      </wps:bodyPr>
+                    </wps:wsp>
+                  </a:graphicData>
+                </a:graphic>
+                <wp14:sizeRelH relativeFrom="margin">
+                  <wp14:pctWidth>0</wp14:pctWidth>
+                </wp14:sizeRelH>
+                <wp14:sizeRelV relativeFrom="margin">
+                  <wp14:pctHeight>0</wp14:pctHeight>
+                </wp14:sizeRelV>
+              </wp:anchor>
+            </w:drawing>
+          </mc:Choice>
+          <mc:Fallback>
+            <w:pict>
+              <v:shape id="_x0000_s1028" type="#_x0000_t202" style="position:absolute;margin-left:-43.45pt;margin-top:19.9pt;width:560.5pt;height:59.4pt;z-index:251662336;visibility:visible;mso-wrap-style:square;mso-width-percent:0;mso-height-percent:0;mso-wrap-distance-left:9pt;mso-wrap-distance-top:0;mso-wrap-distance-right:9pt;mso-wrap-distance-bottom:0;mso-position-horizontal:absolute;mso-position-horizontal-relative:text;mso-position-vertical:absolute;mso-position-vertical-relative:text;mso-width-percent:0;mso-height-percent:0;mso-width-relative:margin;mso-height-relative:margin;v-text-anchor:top" o:gfxdata="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" fillcolor="#eeece1 [3214]">
+                <v:textbox>
+                  <w:txbxContent>
+                    <w:p>
+                      <w:pPr>
+                        <w:rPr>
+                          <w:sz w:val="72"/>
+                          <w:szCs w:val="72"/>
+                        </w:rPr>
+                      </w:pPr>
+                      <w:r>
+                        <w:rPr>
+                          <w:i/>
+                          <w:iCs/>
+                          <w:color w:val="404040" w:themeColor="text1" w:themeTint="BF"/>
+                        </w:rPr>
+                        <w:t xml:space="preserve">    </w:t>
+                      </w:r>
+                      <w:r>
+                        <w:rPr>
+                          <w:i/>
+                          <w:iCs/>
+                          <w:color w:val="404040" w:themeColor="text1" w:themeTint="BF"/>
+                        </w:rPr>
+                        <w:t xml:space="preserve">   </w:t>
+                      </w:r>
+                      <w:r>
+                        <w:rPr>
+                          <w:b/>
+                          <w:i/>
+                          <w:iCs/>
+                          <w:caps/>
+                          <w:color w:val="404040" w:themeColor="text1" w:themeTint="BF"/>
+                          <w:sz w:val="56"/>
+                          <w:szCs w:val="56"/>
+                          <w14:reflection w14:blurRad="12700" w14:stA="50000" w14:stPos="0" w14:endA="0" w14:endPos="50000" w14:dist="5003" w14:dir="5400000" w14:fadeDir="5400000" w14:sx="100000" w14:sy="-100000" w14:kx="0" w14:ky="0" w14:algn="b"/>
+                          <w14:textOutline w14:w="0" w14:cap="flat" w14:cmpd="sng" w14:algn="ctr">
+                            <w14:noFill/>
+                            <w14:prstDash w14:val="solid"/>
+                            <w14:round/>
+                          </w14:textOutline>
+                          <w14:props3d w14:extrusionH="0" w14:contourW="6350" w14:prstMaterial="metal">
+                            <w14:bevelT w14:w="127000" w14:h="31750" w14:prst="relaxedInset"/>
+                            <w14:contourClr>
+                              <w14:schemeClr w14:val="accent1">
+                                <w14:shade w14:val="75000"/>
+                              </w14:schemeClr>
+                            </w14:contourClr>
+                          </w14:props3d>
+                        </w:rPr>
+                        <w:t>_________________</w:t>
+                      </w:r>
+                      <w:r>
+                        <w:rPr>
+                          <w:b/>
+                          <w:caps/>
+                          <w:color w:val="7F7F7F" w:themeColor="text1" w:themeTint="80"/>
+                          <w:sz w:val="72"/>
+                          <w:szCs w:val="72"/>
+                          <w14:reflection w14:blurRad="12700" w14:stA="50000" w14:stPos="0" w14:endA="0" w14:endPos="50000" w14:dist="5003" w14:dir="5400000" w14:fadeDir="5400000" w14:sx="100000" w14:sy="-100000" w14:kx="0" w14:ky="0" w14:algn="b"/>
+                          <w14:textOutline w14:w="0" w14:cap="flat" w14:cmpd="sng" w14:algn="ctr">
+                            <w14:noFill/>
+                            <w14:prstDash w14:val="solid"/>
+                            <w14:round/>
+                          </w14:textOutline>
+                          <w14:props3d w14:extrusionH="0" w14:contourW="6350" w14:prstMaterial="metal">
+                            <w14:bevelT w14:w="127000" w14:h="31750" w14:prst="relaxedInset"/>
+                            <w14:contourClr>
+                              <w14:schemeClr w14:val="accent1">
+                                <w14:shade w14:val="75000"/>
+                              </w14:schemeClr>
+                            </w14:contourClr>
+                          </w14:props3d>
+                        </w:rPr>
+                        <w:t>Tool</w:t>
+                      </w:r>
+                    </w:p>
+                    <w:p/>
+                  </w:txbxContent>
+                </v:textbox>
+              </v:shape>
+            </w:pict>
+          </mc:Fallback>
+        </mc:AlternateContent>
+      </w:r>
+    </w:p>
+    <w:p/>
+    <w:p/>
+    <w:p>
+      <w:r>
+        <w:rPr>
+          <w:noProof/>
+        </w:rPr>
+        <mc:AlternateContent>
+          <mc:Choice Requires="wps">
+            <w:drawing>
+              <wp:anchor distT="0" distB="0" distL="114300" distR="114300" simplePos="0" relativeHeight="251664384" behindDoc="0" locked="0" layoutInCell="1" allowOverlap="1" wp14:anchorId="0AD1C394" wp14:editId="2C48BD0A">
+                <wp:simplePos x="0" y="0"/>
+                <wp:positionH relativeFrom="column">
+                  <wp:posOffset>-552091</wp:posOffset>
+                </wp:positionH>
+                <wp:positionV relativeFrom="paragraph">
+                  <wp:posOffset>94879</wp:posOffset>
+                </wp:positionV>
+                <wp:extent cx="7128259" cy="720090"/>
+                <wp:effectExtent l="0" t="0" r="15875" b="22860"/>
                 <wp:wrapNone/>
                 <wp:docPr id="4" name="Text Box 2"/>
                 <wp:cNvGraphicFramePr>
@@ -665,7 +1162,7 @@
                       <wps:spPr bwMode="auto">
                         <a:xfrm>
                           <a:off x="0" y="0"/>
-                          <a:ext cx="7239000" cy="720321"/>
+                          <a:ext cx="7128259" cy="720090"/>
                         </a:xfrm>
                         <a:prstGeom prst="rect">
                           <a:avLst/>
@@ -822,7 +1319,7 @@
           </mc:Choice>
           <mc:Fallback>
             <w:pict>
-              <v:shape id="_x0000_s1027" type="#_x0000_t202" style="position:absolute;margin-left:-43.65pt;margin-top:263.4pt;width:570pt;height:56.7pt;z-index:251664384;visibility:visible;mso-wrap-style:square;mso-width-percent:0;mso-height-percent:0;mso-wrap-distance-left:9pt;mso-wrap-distance-top:0;mso-wrap-distance-right:9pt;mso-wrap-distance-bottom:0;mso-position-horizontal:absolute;mso-position-horizontal-relative:text;mso-position-vertical:absolute;mso-position-vertical-relative:text;mso-width-percent:0;mso-height-percent:0;mso-width-relative:margin;mso-height-relative:margin;v-text-anchor:top" o:gfxdata="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" fillcolor="#eeece1 [3214]">
+              <v:shape id="_x0000_s1029" type="#_x0000_t202" style="position:absolute;margin-left:-43.45pt;margin-top:7.45pt;width:561.3pt;height:56.7pt;z-index:251664384;visibility:visible;mso-wrap-style:square;mso-width-percent:0;mso-height-percent:0;mso-wrap-distance-left:9pt;mso-wrap-distance-top:0;mso-wrap-distance-right:9pt;mso-wrap-distance-bottom:0;mso-position-horizontal:absolute;mso-position-horizontal-relative:text;mso-position-vertical:absolute;mso-position-vertical-relative:text;mso-width-percent:0;mso-height-percent:0;mso-width-relative:margin;mso-height-relative:margin;v-text-anchor:top" o:gfxdata="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" fillcolor="#eeece1 [3214]">
                 <v:textbox>
                   <w:txbxContent>
                     <w:p>
@@ -951,310 +1448,17 @@
           </mc:Fallback>
         </mc:AlternateContent>
       </w:r>
+    </w:p>
+    <w:p>
+      <w:pPr>
+        <w:tabs>
+          <w:tab w:val="left" w:pos="1549"/>
+        </w:tabs>
+      </w:pPr>
       <w:r>
-        <w:rPr>
-          <w:noProof/>
-        </w:rPr>
-        <mc:AlternateContent>
-          <mc:Choice Requires="wps">
-            <w:drawing>
-              <wp:anchor distT="0" distB="0" distL="114300" distR="114300" simplePos="0" relativeHeight="251660288" behindDoc="0" locked="0" layoutInCell="1" allowOverlap="1" wp14:anchorId="00781CFE" wp14:editId="1AFCFCA4">
-                <wp:simplePos x="0" y="0"/>
-                <wp:positionH relativeFrom="column">
-                  <wp:posOffset>-603250</wp:posOffset>
-                </wp:positionH>
-                <wp:positionV relativeFrom="paragraph">
-                  <wp:posOffset>983615</wp:posOffset>
-                </wp:positionV>
-                <wp:extent cx="7119620" cy="720090"/>
-                <wp:effectExtent l="0" t="0" r="24130" b="22860"/>
-                <wp:wrapNone/>
-                <wp:docPr id="1" name="Text Box 1"/>
-                <wp:cNvGraphicFramePr/>
-                <a:graphic xmlns:a="http://schemas.openxmlformats.org/drawingml/2006/main">
-                  <a:graphicData uri="http://schemas.microsoft.com/office/word/2010/wordprocessingShape">
-                    <wps:wsp>
-                      <wps:cNvSpPr txBox="1"/>
-                      <wps:spPr>
-                        <a:xfrm>
-                          <a:off x="0" y="0"/>
-                          <a:ext cx="7119620" cy="720090"/>
-                        </a:xfrm>
-                        <a:prstGeom prst="rect">
-                          <a:avLst/>
-                        </a:prstGeom>
-                        <a:solidFill>
-                          <a:schemeClr val="bg2"/>
-                        </a:solidFill>
-                        <a:ln w="6350">
-                          <a:solidFill>
-                            <a:prstClr val="black"/>
-                          </a:solidFill>
-                        </a:ln>
-                        <a:effectLst/>
-                      </wps:spPr>
-                      <wps:style>
-                        <a:lnRef idx="0">
-                          <a:schemeClr val="accent1"/>
-                        </a:lnRef>
-                        <a:fillRef idx="0">
-                          <a:schemeClr val="accent1"/>
-                        </a:fillRef>
-                        <a:effectRef idx="0">
-                          <a:schemeClr val="accent1"/>
-                        </a:effectRef>
-                        <a:fontRef idx="minor">
-                          <a:schemeClr val="dk1"/>
-                        </a:fontRef>
-                      </wps:style>
-                      <wps:txbx>
-                        <w:txbxContent>
-                          <w:p>
-                            <w:pPr>
-                              <w:rPr>
-                                <w:sz w:val="72"/>
-                                <w:szCs w:val="72"/>
-                              </w:rPr>
-                            </w:pPr>
-                            <w:r>
-                              <w:rPr>
-                                <w:b/>
-                                <w:caps/>
-                                <w:color w:val="404040" w:themeColor="text1" w:themeTint="BF"/>
-                                <w:sz w:val="56"/>
-                                <w:szCs w:val="56"/>
-                                <w14:reflection w14:blurRad="12700" w14:stA="50000" w14:stPos="0" w14:endA="0" w14:endPos="50000" w14:dist="5003" w14:dir="5400000" w14:fadeDir="5400000" w14:sx="100000" w14:sy="-100000" w14:kx="0" w14:ky="0" w14:algn="b"/>
-                                <w14:textOutline w14:w="0" w14:cap="flat" w14:cmpd="sng" w14:algn="ctr">
-                                  <w14:noFill/>
-                                  <w14:prstDash w14:val="solid"/>
-                                  <w14:round/>
-                                </w14:textOutline>
-                                <w14:props3d w14:extrusionH="0" w14:contourW="6350" w14:prstMaterial="metal">
-                                  <w14:bevelT w14:w="127000" w14:h="31750" w14:prst="relaxedInset"/>
-                                  <w14:contourClr>
-                                    <w14:schemeClr w14:val="accent1">
-                                      <w14:shade w14:val="75000"/>
-                                    </w14:schemeClr>
-                                  </w14:contourClr>
-                                </w14:props3d>
-                              </w:rPr>
-                              <w:t xml:space="preserve">  </w:t>
-                            </w:r>
-                            <w:r>
-                              <w:rPr>
-                                <w:b/>
-                                <w:caps/>
-                                <w:color w:val="404040" w:themeColor="text1" w:themeTint="BF"/>
-                                <w:sz w:val="56"/>
-                                <w:szCs w:val="56"/>
-                                <w14:reflection w14:blurRad="12700" w14:stA="50000" w14:stPos="0" w14:endA="0" w14:endPos="50000" w14:dist="5003" w14:dir="5400000" w14:fadeDir="5400000" w14:sx="100000" w14:sy="-100000" w14:kx="0" w14:ky="0" w14:algn="b"/>
-                                <w14:textOutline w14:w="0" w14:cap="flat" w14:cmpd="sng" w14:algn="ctr">
-                                  <w14:noFill/>
-                                  <w14:prstDash w14:val="solid"/>
-                                  <w14:round/>
-                                </w14:textOutline>
-                                <w14:props3d w14:extrusionH="0" w14:contourW="6350" w14:prstMaterial="metal">
-                                  <w14:bevelT w14:w="127000" w14:h="31750" w14:prst="relaxedInset"/>
-                                  <w14:contourClr>
-                                    <w14:schemeClr w14:val="accent1">
-                                      <w14:shade w14:val="75000"/>
-                                    </w14:schemeClr>
-                                  </w14:contourClr>
-                                </w14:props3d>
-                              </w:rPr>
-                              <w:t xml:space="preserve">_____________  </w:t>
-                            </w:r>
-                            <w:r>
-                              <w:rPr>
-                                <w:b/>
-                                <w:caps/>
-                                <w:color w:val="7F7F7F" w:themeColor="text1" w:themeTint="80"/>
-                                <w:sz w:val="72"/>
-                                <w:szCs w:val="72"/>
-                                <w14:reflection w14:blurRad="12700" w14:stA="50000" w14:stPos="0" w14:endA="0" w14:endPos="50000" w14:dist="5003" w14:dir="5400000" w14:fadeDir="5400000" w14:sx="100000" w14:sy="-100000" w14:kx="0" w14:ky="0" w14:algn="b"/>
-                                <w14:textOutline w14:w="0" w14:cap="flat" w14:cmpd="sng" w14:algn="ctr">
-                                  <w14:noFill/>
-                                  <w14:prstDash w14:val="solid"/>
-                                  <w14:round/>
-                                </w14:textOutline>
-                                <w14:props3d w14:extrusionH="0" w14:contourW="6350" w14:prstMaterial="metal">
-                                  <w14:bevelT w14:w="127000" w14:h="31750" w14:prst="relaxedInset"/>
-                                  <w14:contourClr>
-                                    <w14:schemeClr w14:val="accent1">
-                                      <w14:shade w14:val="75000"/>
-                                    </w14:schemeClr>
-                                  </w14:contourClr>
-                                </w14:props3d>
-                              </w:rPr>
-                              <w:t xml:space="preserve">Task                </w:t>
-                            </w:r>
-                            <w:r>
-                              <w:rPr>
-                                <w:b/>
-                                <w:caps/>
-                                <w:color w:val="7F7F7F" w:themeColor="text1" w:themeTint="80"/>
-                                <w:sz w:val="72"/>
-                                <w:szCs w:val="72"/>
-                                <w14:reflection w14:blurRad="12700" w14:stA="50000" w14:stPos="0" w14:endA="0" w14:endPos="50000" w14:dist="5003" w14:dir="5400000" w14:fadeDir="5400000" w14:sx="100000" w14:sy="-100000" w14:kx="0" w14:ky="0" w14:algn="b"/>
-                                <w14:textOutline w14:w="0" w14:cap="flat" w14:cmpd="sng" w14:algn="ctr">
-                                  <w14:noFill/>
-                                  <w14:prstDash w14:val="solid"/>
-                                  <w14:round/>
-                                </w14:textOutline>
-                                <w14:props3d w14:extrusionH="0" w14:contourW="6350" w14:prstMaterial="metal">
-                                  <w14:bevelT w14:w="127000" w14:h="31750" w14:prst="relaxedInset"/>
-                                  <w14:contourClr>
-                                    <w14:schemeClr w14:val="accent1">
-                                      <w14:shade w14:val="75000"/>
-                                    </w14:schemeClr>
-                                  </w14:contourClr>
-                                </w14:props3d>
-                              </w:rPr>
-                              <w:t xml:space="preserve">                </w:t>
-                            </w:r>
-                          </w:p>
-                        </w:txbxContent>
-                      </wps:txbx>
-                      <wps:bodyPr rot="0" spcFirstLastPara="0" vertOverflow="overflow" horzOverflow="overflow" vert="horz" wrap="square" lIns="91440" tIns="45720" rIns="91440" bIns="45720" numCol="1" spcCol="0" rtlCol="0" fromWordArt="0" anchor="t" anchorCtr="0" forceAA="0" compatLnSpc="1">
-                        <a:prstTxWarp prst="textNoShape">
-                          <a:avLst/>
-                        </a:prstTxWarp>
-                        <a:noAutofit/>
-                      </wps:bodyPr>
-                    </wps:wsp>
-                  </a:graphicData>
-                </a:graphic>
-                <wp14:sizeRelH relativeFrom="margin">
-                  <wp14:pctWidth>0</wp14:pctWidth>
-                </wp14:sizeRelH>
-                <wp14:sizeRelV relativeFrom="margin">
-                  <wp14:pctHeight>0</wp14:pctHeight>
-                </wp14:sizeRelV>
-              </wp:anchor>
-            </w:drawing>
-          </mc:Choice>
-          <mc:Fallback>
-            <w:pict>
-              <v:shape id="Text Box 1" o:spid="_x0000_s1028" type="#_x0000_t202" style="position:absolute;margin-left:-47.5pt;margin-top:77.45pt;width:560.6pt;height:56.7pt;z-index:251660288;visibility:visible;mso-wrap-style:square;mso-width-percent:0;mso-height-percent:0;mso-wrap-distance-left:9pt;mso-wrap-distance-top:0;mso-wrap-distance-right:9pt;mso-wrap-distance-bottom:0;mso-position-horizontal:absolute;mso-position-horizontal-relative:text;mso-position-vertical:absolute;mso-position-vertical-relative:text;mso-width-percent:0;mso-height-percent:0;mso-width-relative:margin;mso-height-relative:margin;v-text-anchor:top" o:gfxdata="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" fillcolor="#eeece1 [3214]" strokeweight=".5pt">
-                <v:textbox>
-                  <w:txbxContent>
-                    <w:p>
-                      <w:pPr>
-                        <w:rPr>
-                          <w:sz w:val="72"/>
-                          <w:szCs w:val="72"/>
-                        </w:rPr>
-                      </w:pPr>
-                      <w:r>
-                        <w:rPr>
-                          <w:b/>
-                          <w:caps/>
-                          <w:color w:val="404040" w:themeColor="text1" w:themeTint="BF"/>
-                          <w:sz w:val="56"/>
-                          <w:szCs w:val="56"/>
-                          <w14:reflection w14:blurRad="12700" w14:stA="50000" w14:stPos="0" w14:endA="0" w14:endPos="50000" w14:dist="5003" w14:dir="5400000" w14:fadeDir="5400000" w14:sx="100000" w14:sy="-100000" w14:kx="0" w14:ky="0" w14:algn="b"/>
-                          <w14:textOutline w14:w="0" w14:cap="flat" w14:cmpd="sng" w14:algn="ctr">
-                            <w14:noFill/>
-                            <w14:prstDash w14:val="solid"/>
-                            <w14:round/>
-                          </w14:textOutline>
-                          <w14:props3d w14:extrusionH="0" w14:contourW="6350" w14:prstMaterial="metal">
-                            <w14:bevelT w14:w="127000" w14:h="31750" w14:prst="relaxedInset"/>
-                            <w14:contourClr>
-                              <w14:schemeClr w14:val="accent1">
-                                <w14:shade w14:val="75000"/>
-                              </w14:schemeClr>
-                            </w14:contourClr>
-                          </w14:props3d>
-                        </w:rPr>
-                        <w:t xml:space="preserve">  </w:t>
-                      </w:r>
-                      <w:r>
-                        <w:rPr>
-                          <w:b/>
-                          <w:caps/>
-                          <w:color w:val="404040" w:themeColor="text1" w:themeTint="BF"/>
-                          <w:sz w:val="56"/>
-                          <w:szCs w:val="56"/>
-                          <w14:reflection w14:blurRad="12700" w14:stA="50000" w14:stPos="0" w14:endA="0" w14:endPos="50000" w14:dist="5003" w14:dir="5400000" w14:fadeDir="5400000" w14:sx="100000" w14:sy="-100000" w14:kx="0" w14:ky="0" w14:algn="b"/>
-                          <w14:textOutline w14:w="0" w14:cap="flat" w14:cmpd="sng" w14:algn="ctr">
-                            <w14:noFill/>
-                            <w14:prstDash w14:val="solid"/>
-                            <w14:round/>
-                          </w14:textOutline>
-                          <w14:props3d w14:extrusionH="0" w14:contourW="6350" w14:prstMaterial="metal">
-                            <w14:bevelT w14:w="127000" w14:h="31750" w14:prst="relaxedInset"/>
-                            <w14:contourClr>
-                              <w14:schemeClr w14:val="accent1">
-                                <w14:shade w14:val="75000"/>
-                              </w14:schemeClr>
-                            </w14:contourClr>
-                          </w14:props3d>
-                        </w:rPr>
-                        <w:t xml:space="preserve">_____________  </w:t>
-                      </w:r>
-                      <w:r>
-                        <w:rPr>
-                          <w:b/>
-                          <w:caps/>
-                          <w:color w:val="7F7F7F" w:themeColor="text1" w:themeTint="80"/>
-                          <w:sz w:val="72"/>
-                          <w:szCs w:val="72"/>
-                          <w14:reflection w14:blurRad="12700" w14:stA="50000" w14:stPos="0" w14:endA="0" w14:endPos="50000" w14:dist="5003" w14:dir="5400000" w14:fadeDir="5400000" w14:sx="100000" w14:sy="-100000" w14:kx="0" w14:ky="0" w14:algn="b"/>
-                          <w14:textOutline w14:w="0" w14:cap="flat" w14:cmpd="sng" w14:algn="ctr">
-                            <w14:noFill/>
-                            <w14:prstDash w14:val="solid"/>
-                            <w14:round/>
-                          </w14:textOutline>
-                          <w14:props3d w14:extrusionH="0" w14:contourW="6350" w14:prstMaterial="metal">
-                            <w14:bevelT w14:w="127000" w14:h="31750" w14:prst="relaxedInset"/>
-                            <w14:contourClr>
-                              <w14:schemeClr w14:val="accent1">
-                                <w14:shade w14:val="75000"/>
-                              </w14:schemeClr>
-                            </w14:contourClr>
-                          </w14:props3d>
-                        </w:rPr>
-                        <w:t xml:space="preserve">Task                </w:t>
-                      </w:r>
-                      <w:r>
-                        <w:rPr>
-                          <w:b/>
-                          <w:caps/>
-                          <w:color w:val="7F7F7F" w:themeColor="text1" w:themeTint="80"/>
-                          <w:sz w:val="72"/>
-                          <w:szCs w:val="72"/>
-                          <w14:reflection w14:blurRad="12700" w14:stA="50000" w14:stPos="0" w14:endA="0" w14:endPos="50000" w14:dist="5003" w14:dir="5400000" w14:fadeDir="5400000" w14:sx="100000" w14:sy="-100000" w14:kx="0" w14:ky="0" w14:algn="b"/>
-                          <w14:textOutline w14:w="0" w14:cap="flat" w14:cmpd="sng" w14:algn="ctr">
-                            <w14:noFill/>
-                            <w14:prstDash w14:val="solid"/>
-                            <w14:round/>
-                          </w14:textOutline>
-                          <w14:props3d w14:extrusionH="0" w14:contourW="6350" w14:prstMaterial="metal">
-                            <w14:bevelT w14:w="127000" w14:h="31750" w14:prst="relaxedInset"/>
-                            <w14:contourClr>
-                              <w14:schemeClr w14:val="accent1">
-                                <w14:shade w14:val="75000"/>
-                              </w14:schemeClr>
-                            </w14:contourClr>
-                          </w14:props3d>
-                        </w:rPr>
-                        <w:t xml:space="preserve">                </w:t>
-                      </w:r>
-                    </w:p>
-                  </w:txbxContent>
-                </v:textbox>
-              </v:shape>
-            </w:pict>
-          </mc:Fallback>
-        </mc:AlternateContent>
+        <w:tab/>
       </w:r>
     </w:p>
-    <w:p/>
-    <w:p/>
-    <w:p/>
-    <w:p/>
-    <w:p/>
     <w:p>
       <w:r>
         <w:rPr>
@@ -1263,256 +1467,15 @@
         <mc:AlternateContent>
           <mc:Choice Requires="wps">
             <w:drawing>
-              <wp:anchor distT="0" distB="0" distL="114300" distR="114300" simplePos="0" relativeHeight="251662336" behindDoc="0" locked="0" layoutInCell="1" allowOverlap="1" wp14:anchorId="5C3D410B" wp14:editId="34F52AB3">
+              <wp:anchor distT="0" distB="0" distL="114300" distR="114300" simplePos="0" relativeHeight="251666432" behindDoc="0" locked="0" layoutInCell="1" allowOverlap="1" wp14:anchorId="11EC67AE" wp14:editId="3552471E">
                 <wp:simplePos x="0" y="0"/>
                 <wp:positionH relativeFrom="column">
-                  <wp:posOffset>-603250</wp:posOffset>
+                  <wp:posOffset>-546100</wp:posOffset>
                 </wp:positionH>
                 <wp:positionV relativeFrom="paragraph">
-                  <wp:posOffset>264160</wp:posOffset>
+                  <wp:posOffset>205105</wp:posOffset>
                 </wp:positionV>
-                <wp:extent cx="7239000" cy="754380"/>
-                <wp:effectExtent l="0" t="0" r="19050" b="26670"/>
-                <wp:wrapNone/>
-                <wp:docPr id="3" name="Text Box 2"/>
-                <wp:cNvGraphicFramePr>
-                  <a:graphicFrameLocks xmlns:a="http://schemas.openxmlformats.org/drawingml/2006/main"/>
-                </wp:cNvGraphicFramePr>
-                <a:graphic xmlns:a="http://schemas.openxmlformats.org/drawingml/2006/main">
-                  <a:graphicData uri="http://schemas.microsoft.com/office/word/2010/wordprocessingShape">
-                    <wps:wsp>
-                      <wps:cNvSpPr txBox="1">
-                        <a:spLocks noChangeArrowheads="1"/>
-                      </wps:cNvSpPr>
-                      <wps:spPr bwMode="auto">
-                        <a:xfrm>
-                          <a:off x="0" y="0"/>
-                          <a:ext cx="7239000" cy="754380"/>
-                        </a:xfrm>
-                        <a:prstGeom prst="rect">
-                          <a:avLst/>
-                        </a:prstGeom>
-                        <a:solidFill>
-                          <a:schemeClr val="bg2"/>
-                        </a:solidFill>
-                        <a:ln w="9525">
-                          <a:solidFill>
-                            <a:srgbClr val="000000"/>
-                          </a:solidFill>
-                          <a:miter lim="800000"/>
-                          <a:headEnd/>
-                          <a:tailEnd/>
-                        </a:ln>
-                      </wps:spPr>
-                      <wps:txbx>
-                        <w:txbxContent>
-                          <w:p>
-                            <w:pPr>
-                              <w:rPr>
-                                <w:sz w:val="72"/>
-                                <w:szCs w:val="72"/>
-                              </w:rPr>
-                            </w:pPr>
-                            <w:r>
-                              <w:rPr>
-                                <w:i/>
-                                <w:iCs/>
-                                <w:color w:val="404040" w:themeColor="text1" w:themeTint="BF"/>
-                              </w:rPr>
-                              <w:t xml:space="preserve">    </w:t>
-                            </w:r>
-                            <w:r>
-                              <w:rPr>
-                                <w:i/>
-                                <w:iCs/>
-                                <w:color w:val="404040" w:themeColor="text1" w:themeTint="BF"/>
-                              </w:rPr>
-                              <w:t xml:space="preserve">   </w:t>
-                            </w:r>
-                            <w:r>
-                              <w:rPr>
-                                <w:b/>
-                                <w:i/>
-                                <w:iCs/>
-                                <w:caps/>
-                                <w:color w:val="404040" w:themeColor="text1" w:themeTint="BF"/>
-                                <w:sz w:val="56"/>
-                                <w:szCs w:val="56"/>
-                                <w14:reflection w14:blurRad="12700" w14:stA="50000" w14:stPos="0" w14:endA="0" w14:endPos="50000" w14:dist="5003" w14:dir="5400000" w14:fadeDir="5400000" w14:sx="100000" w14:sy="-100000" w14:kx="0" w14:ky="0" w14:algn="b"/>
-                                <w14:textOutline w14:w="0" w14:cap="flat" w14:cmpd="sng" w14:algn="ctr">
-                                  <w14:noFill/>
-                                  <w14:prstDash w14:val="solid"/>
-                                  <w14:round/>
-                                </w14:textOutline>
-                                <w14:props3d w14:extrusionH="0" w14:contourW="6350" w14:prstMaterial="metal">
-                                  <w14:bevelT w14:w="127000" w14:h="31750" w14:prst="relaxedInset"/>
-                                  <w14:contourClr>
-                                    <w14:schemeClr w14:val="accent1">
-                                      <w14:shade w14:val="75000"/>
-                                    </w14:schemeClr>
-                                  </w14:contourClr>
-                                </w14:props3d>
-                              </w:rPr>
-                              <w:t>_________________</w:t>
-                            </w:r>
-                            <w:r>
-                              <w:rPr>
-                                <w:b/>
-                                <w:caps/>
-                                <w:color w:val="7F7F7F" w:themeColor="text1" w:themeTint="80"/>
-                                <w:sz w:val="72"/>
-                                <w:szCs w:val="72"/>
-                                <w14:reflection w14:blurRad="12700" w14:stA="50000" w14:stPos="0" w14:endA="0" w14:endPos="50000" w14:dist="5003" w14:dir="5400000" w14:fadeDir="5400000" w14:sx="100000" w14:sy="-100000" w14:kx="0" w14:ky="0" w14:algn="b"/>
-                                <w14:textOutline w14:w="0" w14:cap="flat" w14:cmpd="sng" w14:algn="ctr">
-                                  <w14:noFill/>
-                                  <w14:prstDash w14:val="solid"/>
-                                  <w14:round/>
-                                </w14:textOutline>
-                                <w14:props3d w14:extrusionH="0" w14:contourW="6350" w14:prstMaterial="metal">
-                                  <w14:bevelT w14:w="127000" w14:h="31750" w14:prst="relaxedInset"/>
-                                  <w14:contourClr>
-                                    <w14:schemeClr w14:val="accent1">
-                                      <w14:shade w14:val="75000"/>
-                                    </w14:schemeClr>
-                                  </w14:contourClr>
-                                </w14:props3d>
-                              </w:rPr>
-                              <w:t>Tool</w:t>
-                            </w:r>
-                          </w:p>
-                          <w:p/>
-                        </w:txbxContent>
-                      </wps:txbx>
-                      <wps:bodyPr rot="0" vert="horz" wrap="square" lIns="91440" tIns="45720" rIns="91440" bIns="45720" anchor="t" anchorCtr="0">
-                        <a:noAutofit/>
-                      </wps:bodyPr>
-                    </wps:wsp>
-                  </a:graphicData>
-                </a:graphic>
-                <wp14:sizeRelH relativeFrom="margin">
-                  <wp14:pctWidth>0</wp14:pctWidth>
-                </wp14:sizeRelH>
-                <wp14:sizeRelV relativeFrom="margin">
-                  <wp14:pctHeight>0</wp14:pctHeight>
-                </wp14:sizeRelV>
-              </wp:anchor>
-            </w:drawing>
-          </mc:Choice>
-          <mc:Fallback>
-            <w:pict>
-              <v:shape id="_x0000_s1029" type="#_x0000_t202" style="position:absolute;margin-left:-47.5pt;margin-top:20.8pt;width:570pt;height:59.4pt;z-index:251662336;visibility:visible;mso-wrap-style:square;mso-width-percent:0;mso-height-percent:0;mso-wrap-distance-left:9pt;mso-wrap-distance-top:0;mso-wrap-distance-right:9pt;mso-wrap-distance-bottom:0;mso-position-horizontal:absolute;mso-position-horizontal-relative:text;mso-position-vertical:absolute;mso-position-vertical-relative:text;mso-width-percent:0;mso-height-percent:0;mso-width-relative:margin;mso-height-relative:margin;v-text-anchor:top" o:gfxdata="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" fillcolor="#eeece1 [3214]">
-                <v:textbox>
-                  <w:txbxContent>
-                    <w:p>
-                      <w:pPr>
-                        <w:rPr>
-                          <w:sz w:val="72"/>
-                          <w:szCs w:val="72"/>
-                        </w:rPr>
-                      </w:pPr>
-                      <w:r>
-                        <w:rPr>
-                          <w:i/>
-                          <w:iCs/>
-                          <w:color w:val="404040" w:themeColor="text1" w:themeTint="BF"/>
-                        </w:rPr>
-                        <w:t xml:space="preserve">    </w:t>
-                      </w:r>
-                      <w:r>
-                        <w:rPr>
-                          <w:i/>
-                          <w:iCs/>
-                          <w:color w:val="404040" w:themeColor="text1" w:themeTint="BF"/>
-                        </w:rPr>
-                        <w:t xml:space="preserve">   </w:t>
-                      </w:r>
-                      <w:r>
-                        <w:rPr>
-                          <w:b/>
-                          <w:i/>
-                          <w:iCs/>
-                          <w:caps/>
-                          <w:color w:val="404040" w:themeColor="text1" w:themeTint="BF"/>
-                          <w:sz w:val="56"/>
-                          <w:szCs w:val="56"/>
-                          <w14:reflection w14:blurRad="12700" w14:stA="50000" w14:stPos="0" w14:endA="0" w14:endPos="50000" w14:dist="5003" w14:dir="5400000" w14:fadeDir="5400000" w14:sx="100000" w14:sy="-100000" w14:kx="0" w14:ky="0" w14:algn="b"/>
-                          <w14:textOutline w14:w="0" w14:cap="flat" w14:cmpd="sng" w14:algn="ctr">
-                            <w14:noFill/>
-                            <w14:prstDash w14:val="solid"/>
-                            <w14:round/>
-                          </w14:textOutline>
-                          <w14:props3d w14:extrusionH="0" w14:contourW="6350" w14:prstMaterial="metal">
-                            <w14:bevelT w14:w="127000" w14:h="31750" w14:prst="relaxedInset"/>
-                            <w14:contourClr>
-                              <w14:schemeClr w14:val="accent1">
-                                <w14:shade w14:val="75000"/>
-                              </w14:schemeClr>
-                            </w14:contourClr>
-                          </w14:props3d>
-                        </w:rPr>
-                        <w:t>_________________</w:t>
-                      </w:r>
-                      <w:r>
-                        <w:rPr>
-                          <w:b/>
-                          <w:caps/>
-                          <w:color w:val="7F7F7F" w:themeColor="text1" w:themeTint="80"/>
-                          <w:sz w:val="72"/>
-                          <w:szCs w:val="72"/>
-                          <w14:reflection w14:blurRad="12700" w14:stA="50000" w14:stPos="0" w14:endA="0" w14:endPos="50000" w14:dist="5003" w14:dir="5400000" w14:fadeDir="5400000" w14:sx="100000" w14:sy="-100000" w14:kx="0" w14:ky="0" w14:algn="b"/>
-                          <w14:textOutline w14:w="0" w14:cap="flat" w14:cmpd="sng" w14:algn="ctr">
-                            <w14:noFill/>
-                            <w14:prstDash w14:val="solid"/>
-                            <w14:round/>
-                          </w14:textOutline>
-                          <w14:props3d w14:extrusionH="0" w14:contourW="6350" w14:prstMaterial="metal">
-                            <w14:bevelT w14:w="127000" w14:h="31750" w14:prst="relaxedInset"/>
-                            <w14:contourClr>
-                              <w14:schemeClr w14:val="accent1">
-                                <w14:shade w14:val="75000"/>
-                              </w14:schemeClr>
-                            </w14:contourClr>
-                          </w14:props3d>
-                        </w:rPr>
-                        <w:t>Tool</w:t>
-                      </w:r>
-                    </w:p>
-                    <w:p/>
-                  </w:txbxContent>
-                </v:textbox>
-              </v:shape>
-            </w:pict>
-          </mc:Fallback>
-        </mc:AlternateContent>
-      </w:r>
-    </w:p>
-    <w:p/>
-    <w:p/>
-    <w:p/>
-    <w:p/>
-    <w:p/>
-    <w:p>
-      <w:pPr>
-        <w:tabs>
-          <w:tab w:val="left" w:pos="1549"/>
-        </w:tabs>
-      </w:pPr>
-      <w:r>
-        <w:rPr>
-          <w:noProof/>
-        </w:rPr>
-        <mc:AlternateContent>
-          <mc:Choice Requires="wps">
-            <w:drawing>
-              <wp:anchor distT="0" distB="0" distL="114300" distR="114300" simplePos="0" relativeHeight="251666432" behindDoc="0" locked="0" layoutInCell="1" allowOverlap="1" wp14:anchorId="35238B99" wp14:editId="2FAF4932">
-                <wp:simplePos x="0" y="0"/>
-                <wp:positionH relativeFrom="column">
-                  <wp:posOffset>-554182</wp:posOffset>
-                </wp:positionH>
-                <wp:positionV relativeFrom="paragraph">
-                  <wp:posOffset>528435</wp:posOffset>
-                </wp:positionV>
-                <wp:extent cx="7120255" cy="768928"/>
+                <wp:extent cx="7120255" cy="768350"/>
                 <wp:effectExtent l="0" t="0" r="23495" b="12700"/>
                 <wp:wrapNone/>
                 <wp:docPr id="5" name="Text Box 2"/>
@@ -1528,7 +1491,7 @@
                       <wps:spPr bwMode="auto">
                         <a:xfrm>
                           <a:off x="0" y="0"/>
-                          <a:ext cx="7120255" cy="768928"/>
+                          <a:ext cx="7120255" cy="768350"/>
                         </a:xfrm>
                         <a:prstGeom prst="rect">
                           <a:avLst/>
@@ -1994,7 +1957,7 @@
           </mc:Choice>
           <mc:Fallback>
             <w:pict>
-              <v:shape id="_x0000_s1030" type="#_x0000_t202" style="position:absolute;margin-left:-43.65pt;margin-top:41.6pt;width:560.65pt;height:60.55pt;z-index:251666432;visibility:visible;mso-wrap-style:square;mso-width-percent:0;mso-height-percent:0;mso-wrap-distance-left:9pt;mso-wrap-distance-top:0;mso-wrap-distance-right:9pt;mso-wrap-distance-bottom:0;mso-position-horizontal:absolute;mso-position-horizontal-relative:text;mso-position-vertical:absolute;mso-position-vertical-relative:text;mso-width-percent:0;mso-height-percent:0;mso-width-relative:margin;mso-height-relative:margin;v-text-anchor:top" o:gfxdata="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">
+              <v:shape id="_x0000_s1030" type="#_x0000_t202" style="position:absolute;margin-left:-43pt;margin-top:16.15pt;width:560.65pt;height:60.5pt;z-index:251666432;visibility:visible;mso-wrap-style:square;mso-width-percent:0;mso-height-percent:0;mso-wrap-distance-left:9pt;mso-wrap-distance-top:0;mso-wrap-distance-right:9pt;mso-wrap-distance-bottom:0;mso-position-horizontal:absolute;mso-position-horizontal-relative:text;mso-position-vertical:absolute;mso-position-vertical-relative:text;mso-width-percent:0;mso-height-percent:0;mso-width-relative:margin;mso-height-relative:margin;v-text-anchor:top" o:gfxdata="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">
                 <v:textbox>
                   <w:txbxContent>
                     <w:p>
@@ -2432,11 +2395,7 @@
           </mc:Fallback>
         </mc:AlternateContent>
       </w:r>
-      <w:r>
-        <w:tab/>
-      </w:r>
     </w:p>
-    <w:p/>
     <w:p/>
     <w:p/>
     <w:p>
@@ -2682,6 +2641,7 @@
   <w:style w:type="character" w:default="1" w:styleId="DefaultParagraphFont">
     <w:name w:val="Default Paragraph Font"/>
     <w:uiPriority w:val="1"/>
+    <w:semiHidden/>
     <w:unhideWhenUsed/>
   </w:style>
   <w:style w:type="table" w:default="1" w:styleId="TableNormal">
@@ -2946,6 +2906,7 @@
   <w:style w:type="character" w:default="1" w:styleId="DefaultParagraphFont">
     <w:name w:val="Default Paragraph Font"/>
     <w:uiPriority w:val="1"/>
+    <w:semiHidden/>
     <w:unhideWhenUsed/>
   </w:style>
   <w:style w:type="table" w:default="1" w:styleId="TableNormal">
@@ -3336,7 +3297,7 @@
 </file>
 
 <file path=customXml/itemProps1.xml><?xml version="1.0" encoding="utf-8"?>
-<ds:datastoreItem xmlns:ds="http://schemas.openxmlformats.org/officeDocument/2006/customXml" ds:itemID="{D85A5319-66EA-41B7-B786-886B0D76C3BF}">
+<ds:datastoreItem xmlns:ds="http://schemas.openxmlformats.org/officeDocument/2006/customXml" ds:itemID="{0BB104FB-1D50-4B79-BB30-19E336FAEBC0}">
   <ds:schemaRefs>
     <ds:schemaRef ds:uri="http://schemas.openxmlformats.org/officeDocument/2006/bibliography"/>
   </ds:schemaRefs>

</xml_diff>